<commit_message>
Document Added For Haproxy
</commit_message>
<xml_diff>
--- a/Reverse Proxy Configuration Using Haproxy.docx
+++ b/Reverse Proxy Configuration Using Haproxy.docx
@@ -983,6 +983,186 @@
     </w:p>
     <w:p>
       <w:pPr>
+        <w:jc w:val="both"/>
+        <w:rPr>
+          <w:rFonts w:hint="default"/>
+          <w:b w:val="0"/>
+          <w:bCs w:val="0"/>
+          <w:sz w:val="20"/>
+          <w:szCs w:val="20"/>
+          <w:u w:val="none"/>
+          <w:lang w:val="en-US"/>
+        </w:rPr>
+      </w:pPr>
+      <w:r>
+        <w:rPr>
+          <w:rFonts w:hint="default"/>
+          <w:b/>
+          <w:bCs/>
+          <w:sz w:val="20"/>
+          <w:szCs w:val="20"/>
+          <w:u w:val="none"/>
+          <w:lang w:val="en-US"/>
+        </w:rPr>
+        <w:t>. Haproxy syntax check</w:t>
+      </w:r>
+    </w:p>
+    <w:p>
+      <w:pPr>
+        <w:jc w:val="both"/>
+        <w:rPr>
+          <w:rFonts w:hint="default"/>
+          <w:b w:val="0"/>
+          <w:bCs w:val="0"/>
+          <w:sz w:val="20"/>
+          <w:szCs w:val="20"/>
+          <w:u w:val="none"/>
+          <w:lang w:val="en-US"/>
+        </w:rPr>
+      </w:pPr>
+      <w:r>
+        <w:rPr>
+          <w:rFonts w:hint="default"/>
+          <w:b w:val="0"/>
+          <w:bCs w:val="0"/>
+          <w:sz w:val="20"/>
+          <w:szCs w:val="20"/>
+          <w:u w:val="none"/>
+          <w:lang w:val="en-US"/>
+        </w:rPr>
+        <w:tab/>
+      </w:r>
+      <w:r>
+        <w:rPr>
+          <w:rFonts w:hint="default"/>
+          <w:b w:val="0"/>
+          <w:bCs w:val="0"/>
+          <w:sz w:val="20"/>
+          <w:szCs w:val="20"/>
+          <w:u w:val="none"/>
+          <w:lang w:val="en-US"/>
+        </w:rPr>
+        <w:t>haproxy -c -V -f /etc/haproxy/haproxy.cfg -c</w:t>
+      </w:r>
+    </w:p>
+    <w:p>
+      <w:pPr>
+        <w:jc w:val="both"/>
+        <w:rPr>
+          <w:rFonts w:hint="default"/>
+          <w:b w:val="0"/>
+          <w:bCs w:val="0"/>
+          <w:sz w:val="20"/>
+          <w:szCs w:val="20"/>
+          <w:u w:val="none"/>
+          <w:lang w:val="en-US"/>
+        </w:rPr>
+      </w:pPr>
+    </w:p>
+    <w:p>
+      <w:pPr>
+        <w:jc w:val="both"/>
+      </w:pPr>
+      <w:r>
+        <w:drawing>
+          <wp:inline distT="0" distB="0" distL="114300" distR="114300">
+            <wp:extent cx="5273675" cy="370205"/>
+            <wp:effectExtent l="0" t="0" r="3175" b="10795"/>
+            <wp:docPr id="14" name="Picture 19"/>
+            <wp:cNvGraphicFramePr>
+              <a:graphicFrameLocks xmlns:a="http://schemas.openxmlformats.org/drawingml/2006/main" noChangeAspect="1"/>
+            </wp:cNvGraphicFramePr>
+            <a:graphic xmlns:a="http://schemas.openxmlformats.org/drawingml/2006/main">
+              <a:graphicData uri="http://schemas.openxmlformats.org/drawingml/2006/picture">
+                <pic:pic xmlns:pic="http://schemas.openxmlformats.org/drawingml/2006/picture">
+                  <pic:nvPicPr>
+                    <pic:cNvPr id="14" name="Picture 19"/>
+                    <pic:cNvPicPr>
+                      <a:picLocks noChangeAspect="1"/>
+                    </pic:cNvPicPr>
+                  </pic:nvPicPr>
+                  <pic:blipFill>
+                    <a:blip r:embed="rId12"/>
+                    <a:stretch>
+                      <a:fillRect/>
+                    </a:stretch>
+                  </pic:blipFill>
+                  <pic:spPr>
+                    <a:xfrm>
+                      <a:off x="0" y="0"/>
+                      <a:ext cx="5273675" cy="370205"/>
+                    </a:xfrm>
+                    <a:prstGeom prst="rect">
+                      <a:avLst/>
+                    </a:prstGeom>
+                    <a:noFill/>
+                    <a:ln>
+                      <a:noFill/>
+                    </a:ln>
+                  </pic:spPr>
+                </pic:pic>
+              </a:graphicData>
+            </a:graphic>
+          </wp:inline>
+        </w:drawing>
+      </w:r>
+    </w:p>
+    <w:p>
+      <w:pPr>
+        <w:jc w:val="both"/>
+      </w:pPr>
+    </w:p>
+    <w:p>
+      <w:pPr>
+        <w:jc w:val="both"/>
+        <w:rPr>
+          <w:rFonts w:hint="default"/>
+          <w:lang w:val="en-US"/>
+        </w:rPr>
+      </w:pPr>
+      <w:r>
+        <w:rPr>
+          <w:rFonts w:hint="default"/>
+          <w:b/>
+          <w:bCs/>
+          <w:lang w:val="en-US"/>
+        </w:rPr>
+        <w:t>. Restart haproxy</w:t>
+      </w:r>
+    </w:p>
+    <w:p>
+      <w:pPr>
+        <w:jc w:val="both"/>
+        <w:rPr>
+          <w:rFonts w:hint="default"/>
+          <w:lang w:val="en-US"/>
+        </w:rPr>
+      </w:pPr>
+      <w:r>
+        <w:rPr>
+          <w:rFonts w:hint="default"/>
+          <w:lang w:val="en-US"/>
+        </w:rPr>
+        <w:tab/>
+      </w:r>
+      <w:r>
+        <w:rPr>
+          <w:rFonts w:hint="default"/>
+          <w:lang w:val="en-US"/>
+        </w:rPr>
+        <w:t>systemctl restart haproxy</w:t>
+      </w:r>
+    </w:p>
+    <w:p>
+      <w:pPr>
+        <w:rPr>
+          <w:rFonts w:hint="default"/>
+          <w:lang w:val="en-US"/>
+        </w:rPr>
+      </w:pPr>
+    </w:p>
+    <w:p>
+      <w:pPr>
         <w:rPr>
           <w:rFonts w:hint="default"/>
           <w:lang w:val="en-US"/>
@@ -1144,31 +1324,15 @@
     </w:p>
     <w:p>
       <w:pPr>
-        <w:ind w:firstLine="720" w:firstLineChars="0"/>
-        <w:rPr>
-          <w:rFonts w:hint="default"/>
-          <w:lang w:val="en-US"/>
-        </w:rPr>
-      </w:pPr>
-    </w:p>
-    <w:p>
-      <w:pPr>
-        <w:ind w:firstLine="720" w:firstLineChars="0"/>
-        <w:rPr>
-          <w:rFonts w:hint="default"/>
-          <w:lang w:val="en-US"/>
-        </w:rPr>
-      </w:pPr>
-    </w:p>
-    <w:p>
-      <w:pPr>
-        <w:rPr>
-          <w:rFonts w:hint="default"/>
-          <w:b/>
-          <w:bCs/>
-          <w:lang w:val="en-US"/>
-        </w:rPr>
-      </w:pPr>
+        <w:rPr>
+          <w:rFonts w:hint="default"/>
+          <w:b/>
+          <w:bCs/>
+          <w:lang w:val="en-US"/>
+        </w:rPr>
+      </w:pPr>
+      <w:bookmarkStart w:id="0" w:name="_GoBack"/>
+      <w:bookmarkEnd w:id="0"/>
       <w:r>
         <w:rPr>
           <w:rFonts w:hint="default"/>
@@ -1252,7 +1416,7 @@
                     </pic:cNvPicPr>
                   </pic:nvPicPr>
                   <pic:blipFill>
-                    <a:blip r:embed="rId12"/>
+                    <a:blip r:embed="rId13"/>
                     <a:stretch>
                       <a:fillRect/>
                     </a:stretch>
@@ -1303,7 +1467,7 @@
                     </pic:cNvPicPr>
                   </pic:nvPicPr>
                   <pic:blipFill>
-                    <a:blip r:embed="rId13"/>
+                    <a:blip r:embed="rId14"/>
                     <a:stretch>
                       <a:fillRect/>
                     </a:stretch>
@@ -1358,8 +1522,6 @@
           <w:lang w:val="en-US"/>
         </w:rPr>
       </w:pPr>
-      <w:bookmarkStart w:id="0" w:name="_GoBack"/>
-      <w:bookmarkEnd w:id="0"/>
     </w:p>
     <w:p>
       <w:pPr>
@@ -1479,7 +1641,7 @@
                     </pic:cNvPicPr>
                   </pic:nvPicPr>
                   <pic:blipFill>
-                    <a:blip r:embed="rId14"/>
+                    <a:blip r:embed="rId15"/>
                     <a:stretch>
                       <a:fillRect/>
                     </a:stretch>

</xml_diff>